<commit_message>
Update Nuevo Documento de Microsoft Word.docx
</commit_message>
<xml_diff>
--- a/Nuevo Documento de Microsoft Word.docx
+++ b/Nuevo Documento de Microsoft Word.docx
@@ -35,6 +35,14 @@
         </w:rPr>
         <w:t xml:space="preserve"> </w:t>
       </w:r>
+      <w:r>
+        <w:rPr>
+          <w:lang w:val="es-ES"/>
+        </w:rPr>
+        <w:t>yugioh</w:t>
+      </w:r>
+      <w:bookmarkStart w:id="0" w:name="_GoBack"/>
+      <w:bookmarkEnd w:id="0"/>
     </w:p>
     <w:p>
       <w:pPr>
@@ -49,8 +57,6 @@
         </w:rPr>
         <w:t>Rastita</w:t>
       </w:r>
-      <w:bookmarkStart w:id="0" w:name="_GoBack"/>
-      <w:bookmarkEnd w:id="0"/>
     </w:p>
     <w:sectPr>
       <w:pgSz w:w="12240" w:h="15840"/>

</xml_diff>